<commit_message>
# Finished version of VigenereYKasiski.pdf
</commit_message>
<xml_diff>
--- a/docs/VigenereYKasiski.docx
+++ b/docs/VigenereYKasiski.docx
@@ -36,7 +36,7 @@
           <v:shape id="_x0000_s1026" type="#_x0000_t75" style="position:absolute;margin-left:9pt;margin-top:-4.25pt;width:68.6pt;height:73.65pt;z-index:251659264">
             <v:imagedata r:id="rId8" o:title=""/>
           </v:shape>
-          <o:OLEObject Type="Embed" ProgID="MSPhotoEd.3" ShapeID="_x0000_s1026" DrawAspect="Content" ObjectID="_1383074597" r:id="rId9"/>
+          <o:OLEObject Type="Embed" ProgID="MSPhotoEd.3" ShapeID="_x0000_s1026" DrawAspect="Content" ObjectID="_1383080110" r:id="rId9"/>
         </w:pict>
       </w:r>
       <w:r>
@@ -48,7 +48,7 @@
           <v:shape id="_x0000_s1027" type="#_x0000_t75" style="position:absolute;margin-left:6in;margin-top:1.1pt;width:34.85pt;height:63pt;z-index:251660288">
             <v:imagedata r:id="rId10" o:title=""/>
           </v:shape>
-          <o:OLEObject Type="Embed" ProgID="MSPhotoEd.3" ShapeID="_x0000_s1027" DrawAspect="Content" ObjectID="_1383074598" r:id="rId11"/>
+          <o:OLEObject Type="Embed" ProgID="MSPhotoEd.3" ShapeID="_x0000_s1027" DrawAspect="Content" ObjectID="_1383080111" r:id="rId11"/>
         </w:pict>
       </w:r>
     </w:p>
@@ -281,6 +281,7 @@
           <w:lang w:val="es-ES"/>
         </w:rPr>
       </w:pPr>
+      <w:proofErr w:type="spellStart"/>
       <w:r>
         <w:rPr>
           <w:rFonts w:ascii="Tahoma" w:eastAsia="MS Mincho" w:hAnsi="Tahoma" w:cs="Tahoma"/>
@@ -290,8 +291,33 @@
           <w:szCs w:val="52"/>
           <w:lang w:val="es-ES"/>
         </w:rPr>
-        <w:t>Vigenere y Kasiski</w:t>
-      </w:r>
+        <w:t>Vigenere</w:t>
+      </w:r>
+      <w:proofErr w:type="spellEnd"/>
+      <w:r>
+        <w:rPr>
+          <w:rFonts w:ascii="Tahoma" w:eastAsia="MS Mincho" w:hAnsi="Tahoma" w:cs="Tahoma"/>
+          <w:b/>
+          <w:bCs/>
+          <w:sz w:val="52"/>
+          <w:szCs w:val="52"/>
+          <w:lang w:val="es-ES"/>
+        </w:rPr>
+        <w:t xml:space="preserve"> y </w:t>
+      </w:r>
+      <w:proofErr w:type="spellStart"/>
+      <w:r>
+        <w:rPr>
+          <w:rFonts w:ascii="Tahoma" w:eastAsia="MS Mincho" w:hAnsi="Tahoma" w:cs="Tahoma"/>
+          <w:b/>
+          <w:bCs/>
+          <w:sz w:val="52"/>
+          <w:szCs w:val="52"/>
+          <w:lang w:val="es-ES"/>
+        </w:rPr>
+        <w:t>Kasiski</w:t>
+      </w:r>
+      <w:proofErr w:type="spellEnd"/>
     </w:p>
     <w:p>
       <w:pPr>
@@ -427,8 +453,19 @@
           <w:sz w:val="28"/>
           <w:szCs w:val="28"/>
         </w:rPr>
-        <w:t>Nicolás Pablo Fernández Theillet</w:t>
-      </w:r>
+        <w:t xml:space="preserve">Nicolás Pablo Fernández </w:t>
+      </w:r>
+      <w:proofErr w:type="spellStart"/>
+      <w:r>
+        <w:rPr>
+          <w:rFonts w:ascii="Tahoma" w:eastAsia="MS Mincho" w:hAnsi="Tahoma" w:cs="Tahoma"/>
+          <w:bCs/>
+          <w:sz w:val="28"/>
+          <w:szCs w:val="28"/>
+        </w:rPr>
+        <w:t>Theillet</w:t>
+      </w:r>
+      <w:proofErr w:type="spellEnd"/>
     </w:p>
     <w:p>
       <w:pPr>
@@ -748,13 +785,23 @@
                 <w:szCs w:val="32"/>
               </w:rPr>
             </w:pPr>
+            <w:proofErr w:type="spellStart"/>
             <w:r>
               <w:rPr>
                 <w:bCs/>
                 <w:sz w:val="32"/>
                 <w:szCs w:val="32"/>
               </w:rPr>
-              <w:t>Gonzalez Durand, Juan Manuel</w:t>
+              <w:t>Gonzalez</w:t>
+            </w:r>
+            <w:proofErr w:type="spellEnd"/>
+            <w:r>
+              <w:rPr>
+                <w:bCs/>
+                <w:sz w:val="32"/>
+                <w:szCs w:val="32"/>
+              </w:rPr>
+              <w:t xml:space="preserve"> Durand, Juan Manuel</w:t>
             </w:r>
           </w:p>
         </w:tc>
@@ -1215,27 +1262,470 @@
         <w:br w:type="page"/>
       </w:r>
     </w:p>
+    <w:sdt>
+      <w:sdtPr>
+        <w:id w:val="664215726"/>
+        <w:docPartObj>
+          <w:docPartGallery w:val="Table of Contents"/>
+          <w:docPartUnique/>
+        </w:docPartObj>
+      </w:sdtPr>
+      <w:sdtEndPr>
+        <w:rPr>
+          <w:rFonts w:asciiTheme="minorHAnsi" w:eastAsiaTheme="minorEastAsia" w:hAnsiTheme="minorHAnsi" w:cstheme="minorBidi"/>
+          <w:noProof/>
+          <w:color w:val="auto"/>
+          <w:sz w:val="22"/>
+          <w:szCs w:val="22"/>
+        </w:rPr>
+      </w:sdtEndPr>
+      <w:sdtContent>
+        <w:p>
+          <w:pPr>
+            <w:pStyle w:val="TOCHeading"/>
+          </w:pPr>
+          <w:r>
+            <w:t>Índice</w:t>
+          </w:r>
+        </w:p>
+        <w:p>
+          <w:pPr>
+            <w:pStyle w:val="TOC1"/>
+            <w:tabs>
+              <w:tab w:val="right" w:leader="dot" w:pos="9629"/>
+            </w:tabs>
+            <w:rPr>
+              <w:noProof/>
+              <w:lang w:eastAsia="es-AR"/>
+            </w:rPr>
+          </w:pPr>
+          <w:r>
+            <w:fldChar w:fldCharType="begin"/>
+          </w:r>
+          <w:r>
+            <w:instrText xml:space="preserve"> TOC \o "1-3" \h \z \u </w:instrText>
+          </w:r>
+          <w:r>
+            <w:fldChar w:fldCharType="separate"/>
+          </w:r>
+          <w:hyperlink w:anchor="_Toc309338143" w:history="1">
+            <w:r>
+              <w:rPr>
+                <w:rStyle w:val="Hyperlink"/>
+                <w:noProof/>
+              </w:rPr>
+              <w:t>Cifrado de Vigenere</w:t>
+            </w:r>
+            <w:r>
+              <w:rPr>
+                <w:noProof/>
+                <w:webHidden/>
+              </w:rPr>
+              <w:tab/>
+            </w:r>
+            <w:r>
+              <w:rPr>
+                <w:noProof/>
+                <w:webHidden/>
+              </w:rPr>
+              <w:fldChar w:fldCharType="begin"/>
+            </w:r>
+            <w:r>
+              <w:rPr>
+                <w:noProof/>
+                <w:webHidden/>
+              </w:rPr>
+              <w:instrText xml:space="preserve"> PAGEREF _Toc309338143 \h </w:instrText>
+            </w:r>
+            <w:r>
+              <w:rPr>
+                <w:noProof/>
+                <w:webHidden/>
+              </w:rPr>
+            </w:r>
+            <w:r>
+              <w:rPr>
+                <w:noProof/>
+                <w:webHidden/>
+              </w:rPr>
+              <w:fldChar w:fldCharType="separate"/>
+            </w:r>
+            <w:r>
+              <w:rPr>
+                <w:noProof/>
+                <w:webHidden/>
+              </w:rPr>
+              <w:t>3</w:t>
+            </w:r>
+            <w:r>
+              <w:rPr>
+                <w:noProof/>
+                <w:webHidden/>
+              </w:rPr>
+              <w:fldChar w:fldCharType="end"/>
+            </w:r>
+          </w:hyperlink>
+        </w:p>
+        <w:p>
+          <w:pPr>
+            <w:pStyle w:val="TOC2"/>
+            <w:tabs>
+              <w:tab w:val="right" w:leader="dot" w:pos="9629"/>
+            </w:tabs>
+            <w:rPr>
+              <w:noProof/>
+              <w:lang w:eastAsia="es-AR"/>
+            </w:rPr>
+          </w:pPr>
+          <w:hyperlink w:anchor="_Toc309338144" w:history="1">
+            <w:r>
+              <w:rPr>
+                <w:rStyle w:val="Hyperlink"/>
+                <w:noProof/>
+              </w:rPr>
+              <w:t>Encriptación de Reportes</w:t>
+            </w:r>
+            <w:r>
+              <w:rPr>
+                <w:noProof/>
+                <w:webHidden/>
+              </w:rPr>
+              <w:tab/>
+            </w:r>
+            <w:r>
+              <w:rPr>
+                <w:noProof/>
+                <w:webHidden/>
+              </w:rPr>
+              <w:fldChar w:fldCharType="begin"/>
+            </w:r>
+            <w:r>
+              <w:rPr>
+                <w:noProof/>
+                <w:webHidden/>
+              </w:rPr>
+              <w:instrText xml:space="preserve"> PAGEREF _Toc309338144 \h </w:instrText>
+            </w:r>
+            <w:r>
+              <w:rPr>
+                <w:noProof/>
+                <w:webHidden/>
+              </w:rPr>
+            </w:r>
+            <w:r>
+              <w:rPr>
+                <w:noProof/>
+                <w:webHidden/>
+              </w:rPr>
+              <w:fldChar w:fldCharType="separate"/>
+            </w:r>
+            <w:r>
+              <w:rPr>
+                <w:noProof/>
+                <w:webHidden/>
+              </w:rPr>
+              <w:t>3</w:t>
+            </w:r>
+            <w:r>
+              <w:rPr>
+                <w:noProof/>
+                <w:webHidden/>
+              </w:rPr>
+              <w:fldChar w:fldCharType="end"/>
+            </w:r>
+          </w:hyperlink>
+        </w:p>
+        <w:p>
+          <w:pPr>
+            <w:pStyle w:val="TOC2"/>
+            <w:tabs>
+              <w:tab w:val="right" w:leader="dot" w:pos="9629"/>
+            </w:tabs>
+            <w:rPr>
+              <w:noProof/>
+              <w:lang w:eastAsia="es-AR"/>
+            </w:rPr>
+          </w:pPr>
+          <w:hyperlink w:anchor="_Toc309338145" w:history="1">
+            <w:r>
+              <w:rPr>
+                <w:rStyle w:val="Hyperlink"/>
+                <w:noProof/>
+              </w:rPr>
+              <w:t>Implementación Vigenere</w:t>
+            </w:r>
+            <w:r>
+              <w:rPr>
+                <w:noProof/>
+                <w:webHidden/>
+              </w:rPr>
+              <w:tab/>
+            </w:r>
+            <w:r>
+              <w:rPr>
+                <w:noProof/>
+                <w:webHidden/>
+              </w:rPr>
+              <w:fldChar w:fldCharType="begin"/>
+            </w:r>
+            <w:r>
+              <w:rPr>
+                <w:noProof/>
+                <w:webHidden/>
+              </w:rPr>
+              <w:instrText xml:space="preserve"> PAGEREF _Toc309338145 \h </w:instrText>
+            </w:r>
+            <w:r>
+              <w:rPr>
+                <w:noProof/>
+                <w:webHidden/>
+              </w:rPr>
+            </w:r>
+            <w:r>
+              <w:rPr>
+                <w:noProof/>
+                <w:webHidden/>
+              </w:rPr>
+              <w:fldChar w:fldCharType="separate"/>
+            </w:r>
+            <w:r>
+              <w:rPr>
+                <w:noProof/>
+                <w:webHidden/>
+              </w:rPr>
+              <w:t>3</w:t>
+            </w:r>
+            <w:r>
+              <w:rPr>
+                <w:noProof/>
+                <w:webHidden/>
+              </w:rPr>
+              <w:fldChar w:fldCharType="end"/>
+            </w:r>
+          </w:hyperlink>
+        </w:p>
+        <w:p>
+          <w:pPr>
+            <w:pStyle w:val="TOC1"/>
+            <w:tabs>
+              <w:tab w:val="right" w:leader="dot" w:pos="9629"/>
+            </w:tabs>
+            <w:rPr>
+              <w:noProof/>
+              <w:lang w:eastAsia="es-AR"/>
+            </w:rPr>
+          </w:pPr>
+          <w:hyperlink w:anchor="_Toc309338146" w:history="1">
+            <w:r>
+              <w:rPr>
+                <w:rStyle w:val="Hyperlink"/>
+                <w:noProof/>
+              </w:rPr>
+              <w:t>Ataque de Kasiski</w:t>
+            </w:r>
+            <w:r>
+              <w:rPr>
+                <w:noProof/>
+                <w:webHidden/>
+              </w:rPr>
+              <w:tab/>
+            </w:r>
+            <w:r>
+              <w:rPr>
+                <w:noProof/>
+                <w:webHidden/>
+              </w:rPr>
+              <w:fldChar w:fldCharType="begin"/>
+            </w:r>
+            <w:r>
+              <w:rPr>
+                <w:noProof/>
+                <w:webHidden/>
+              </w:rPr>
+              <w:instrText xml:space="preserve"> PAGEREF _Toc309338146 \h </w:instrText>
+            </w:r>
+            <w:r>
+              <w:rPr>
+                <w:noProof/>
+                <w:webHidden/>
+              </w:rPr>
+            </w:r>
+            <w:r>
+              <w:rPr>
+                <w:noProof/>
+                <w:webHidden/>
+              </w:rPr>
+              <w:fldChar w:fldCharType="separate"/>
+            </w:r>
+            <w:r>
+              <w:rPr>
+                <w:noProof/>
+                <w:webHidden/>
+              </w:rPr>
+              <w:t>4</w:t>
+            </w:r>
+            <w:r>
+              <w:rPr>
+                <w:noProof/>
+                <w:webHidden/>
+              </w:rPr>
+              <w:fldChar w:fldCharType="end"/>
+            </w:r>
+          </w:hyperlink>
+        </w:p>
+        <w:p>
+          <w:pPr>
+            <w:pStyle w:val="TOC2"/>
+            <w:tabs>
+              <w:tab w:val="right" w:leader="dot" w:pos="9629"/>
+            </w:tabs>
+            <w:rPr>
+              <w:noProof/>
+              <w:lang w:eastAsia="es-AR"/>
+            </w:rPr>
+          </w:pPr>
+          <w:hyperlink w:anchor="_Toc309338147" w:history="1">
+            <w:r>
+              <w:rPr>
+                <w:rStyle w:val="Hyperlink"/>
+                <w:noProof/>
+              </w:rPr>
+              <w:t>Ejemplos</w:t>
+            </w:r>
+            <w:r>
+              <w:rPr>
+                <w:noProof/>
+                <w:webHidden/>
+              </w:rPr>
+              <w:tab/>
+            </w:r>
+            <w:r>
+              <w:rPr>
+                <w:noProof/>
+                <w:webHidden/>
+              </w:rPr>
+              <w:fldChar w:fldCharType="begin"/>
+            </w:r>
+            <w:r>
+              <w:rPr>
+                <w:noProof/>
+                <w:webHidden/>
+              </w:rPr>
+              <w:instrText xml:space="preserve"> PAGEREF _Toc309338147 \h </w:instrText>
+            </w:r>
+            <w:r>
+              <w:rPr>
+                <w:noProof/>
+                <w:webHidden/>
+              </w:rPr>
+            </w:r>
+            <w:r>
+              <w:rPr>
+                <w:noProof/>
+                <w:webHidden/>
+              </w:rPr>
+              <w:fldChar w:fldCharType="separate"/>
+            </w:r>
+            <w:r>
+              <w:rPr>
+                <w:noProof/>
+                <w:webHidden/>
+              </w:rPr>
+              <w:t>4</w:t>
+            </w:r>
+            <w:r>
+              <w:rPr>
+                <w:noProof/>
+                <w:webHidden/>
+              </w:rPr>
+              <w:fldChar w:fldCharType="end"/>
+            </w:r>
+          </w:hyperlink>
+        </w:p>
+        <w:p>
+          <w:r>
+            <w:rPr>
+              <w:b/>
+              <w:bCs/>
+              <w:noProof/>
+            </w:rPr>
+            <w:fldChar w:fldCharType="end"/>
+          </w:r>
+        </w:p>
+      </w:sdtContent>
+    </w:sdt>
     <w:p>
       <w:pPr>
-        <w:pStyle w:val="Title"/>
-      </w:pPr>
-      <w:r>
-        <w:lastRenderedPageBreak/>
-        <w:t>Cifrado de Vigenere</w:t>
+        <w:rPr>
+          <w:rFonts w:asciiTheme="majorHAnsi" w:eastAsiaTheme="majorEastAsia" w:hAnsiTheme="majorHAnsi" w:cstheme="majorBidi"/>
+          <w:b/>
+          <w:bCs/>
+          <w:color w:val="365F91" w:themeColor="accent1" w:themeShade="BF"/>
+          <w:sz w:val="28"/>
+          <w:szCs w:val="28"/>
+        </w:rPr>
+      </w:pPr>
+      <w:r>
+        <w:br w:type="page"/>
       </w:r>
     </w:p>
     <w:p>
-      <w:r>
-        <w:t>A continuación se detalla la implementación del cifrado de Vigenere utilizada para el trabajo práctico y el uso de la misma para encriptar y desencriptar reportes.</w:t>
-      </w:r>
+      <w:pPr>
+        <w:pStyle w:val="Heading1"/>
+      </w:pPr>
+      <w:bookmarkStart w:id="0" w:name="_Toc309338143"/>
+      <w:r>
+        <w:lastRenderedPageBreak/>
+        <w:t xml:space="preserve">Cifrado de </w:t>
+      </w:r>
+      <w:proofErr w:type="spellStart"/>
+      <w:r>
+        <w:t>Vigenere</w:t>
+      </w:r>
+      <w:bookmarkEnd w:id="0"/>
+      <w:proofErr w:type="spellEnd"/>
     </w:p>
     <w:p>
+      <w:r>
+        <w:t xml:space="preserve">En esta sección </w:t>
+      </w:r>
+      <w:r>
+        <w:t xml:space="preserve">se detalla la implementación del cifrado de </w:t>
+      </w:r>
+      <w:proofErr w:type="spellStart"/>
+      <w:r>
+        <w:t>Vigenere</w:t>
+      </w:r>
+      <w:proofErr w:type="spellEnd"/>
+      <w:r>
+        <w:t xml:space="preserve"> utilizada para el trabajo práctico y el uso de la misma para </w:t>
+      </w:r>
+      <w:proofErr w:type="spellStart"/>
+      <w:r>
+        <w:t>encriptar</w:t>
+      </w:r>
+      <w:proofErr w:type="spellEnd"/>
+      <w:r>
+        <w:t xml:space="preserve"> y </w:t>
+      </w:r>
+      <w:proofErr w:type="spellStart"/>
+      <w:r>
+        <w:t>desencriptar</w:t>
+      </w:r>
+      <w:proofErr w:type="spellEnd"/>
+      <w:r>
+        <w:t xml:space="preserve"> reportes.</w:t>
+      </w:r>
+    </w:p>
+    <w:p>
       <w:pPr>
         <w:pStyle w:val="Heading2"/>
       </w:pPr>
+      <w:bookmarkStart w:id="1" w:name="_Toc309338144"/>
       <w:r>
         <w:t>Encriptación de Reportes</w:t>
       </w:r>
+      <w:bookmarkEnd w:id="1"/>
     </w:p>
     <w:p>
       <w:pPr>
@@ -1267,7 +1757,31 @@
         </w:numPr>
       </w:pPr>
       <w:r>
-        <w:t xml:space="preserve">Una vez que el usuario ingresa su clave, se encripta el reporte. Para mantener la estructura del reporte y tener la posibilidad de hacer el ataque de Kasiski, solo se encriptan las letras. Por ejemplo, si tenemos el siguiente reporte, </w:t>
+        <w:t xml:space="preserve">Una vez que el usuario ingresa su clave, se </w:t>
+      </w:r>
+      <w:proofErr w:type="spellStart"/>
+      <w:r>
+        <w:t>encripta</w:t>
+      </w:r>
+      <w:proofErr w:type="spellEnd"/>
+      <w:r>
+        <w:t xml:space="preserve"> el reporte. Para mantener la estructura del reporte y tener la posibilidad de hacer el ataque de </w:t>
+      </w:r>
+      <w:proofErr w:type="spellStart"/>
+      <w:r>
+        <w:t>Kasiski</w:t>
+      </w:r>
+      <w:proofErr w:type="spellEnd"/>
+      <w:r>
+        <w:t xml:space="preserve">, solo se </w:t>
+      </w:r>
+      <w:proofErr w:type="spellStart"/>
+      <w:r>
+        <w:t>encriptan</w:t>
+      </w:r>
+      <w:proofErr w:type="spellEnd"/>
+      <w:r>
+        <w:t xml:space="preserve"> las letras. Por ejemplo, si tenemos el siguiente reporte, </w:t>
       </w:r>
       <w:r>
         <w:t xml:space="preserve">solo </w:t>
@@ -1282,7 +1796,15 @@
         <w:t>caracteres resaltados</w:t>
       </w:r>
       <w:r>
-        <w:t xml:space="preserve"> se encriptaran:</w:t>
+        <w:t xml:space="preserve"> se </w:t>
+      </w:r>
+      <w:proofErr w:type="spellStart"/>
+      <w:r>
+        <w:t>encriptaran</w:t>
+      </w:r>
+      <w:proofErr w:type="spellEnd"/>
+      <w:r>
+        <w:t>:</w:t>
       </w:r>
     </w:p>
     <w:tbl>
@@ -1312,8 +1834,16 @@
               <w:rPr>
                 <w:b/>
               </w:rPr>
-              <w:t>Reporte sin encriptar</w:t>
-            </w:r>
+              <w:t xml:space="preserve">Reporte sin </w:t>
+            </w:r>
+            <w:proofErr w:type="spellStart"/>
+            <w:r>
+              <w:rPr>
+                <w:b/>
+              </w:rPr>
+              <w:t>encriptar</w:t>
+            </w:r>
+            <w:proofErr w:type="spellEnd"/>
           </w:p>
         </w:tc>
         <w:tc>
@@ -1671,8 +2201,16 @@
         <w:rPr>
           <w:b/>
         </w:rPr>
-        <w:t>Files/Reports</w:t>
-      </w:r>
+        <w:t>Files/</w:t>
+      </w:r>
+      <w:proofErr w:type="spellStart"/>
+      <w:r>
+        <w:rPr>
+          <w:b/>
+        </w:rPr>
+        <w:t>Reports</w:t>
+      </w:r>
+      <w:proofErr w:type="spellEnd"/>
       <w:r>
         <w:t>.</w:t>
       </w:r>
@@ -1681,9 +2219,19 @@
       <w:pPr>
         <w:pStyle w:val="Heading2"/>
       </w:pPr>
-      <w:r>
-        <w:t>Cifrado de Vigenere</w:t>
-      </w:r>
+      <w:bookmarkStart w:id="2" w:name="_Toc309338145"/>
+      <w:r>
+        <w:t>Implementación</w:t>
+      </w:r>
+      <w:r>
+        <w:t xml:space="preserve"> </w:t>
+      </w:r>
+      <w:proofErr w:type="spellStart"/>
+      <w:r>
+        <w:t>Vigenere</w:t>
+      </w:r>
+      <w:bookmarkEnd w:id="2"/>
+      <w:proofErr w:type="spellEnd"/>
     </w:p>
     <w:p>
       <w:r>
@@ -1717,7 +2265,11 @@
         <w:t xml:space="preserve"> con u</w:t>
       </w:r>
       <w:r>
-        <w:t>na letra de la clave (k</w:t>
+        <w:t>na letra de la clave (</w:t>
+      </w:r>
+      <w:proofErr w:type="spellStart"/>
+      <w:r>
+        <w:t>k</w:t>
       </w:r>
       <w:r>
         <w:rPr>
@@ -1725,6 +2277,7 @@
         </w:rPr>
         <w:t>i</w:t>
       </w:r>
+      <w:proofErr w:type="spellEnd"/>
       <w:r>
         <w:t>).</w:t>
       </w:r>
@@ -1763,11 +2316,21 @@
           <w:lang w:val="en-US"/>
         </w:rPr>
       </w:pPr>
+      <w:proofErr w:type="spellStart"/>
+      <w:proofErr w:type="gramStart"/>
       <w:r>
         <w:rPr>
           <w:lang w:val="en-US"/>
         </w:rPr>
-        <w:t xml:space="preserve">crypted = ((message[i] + key[j]) % </w:t>
+        <w:t>crypted</w:t>
+      </w:r>
+      <w:proofErr w:type="spellEnd"/>
+      <w:proofErr w:type="gramEnd"/>
+      <w:r>
+        <w:rPr>
+          <w:lang w:val="en-US"/>
+        </w:rPr>
+        <w:t xml:space="preserve"> = ((message[i] + key[j]) % </w:t>
       </w:r>
       <w:r>
         <w:rPr>
@@ -1813,8 +2376,6 @@
       <w:r>
         <w:t xml:space="preserve">las operaciones y el resultado </w:t>
       </w:r>
-      <w:bookmarkStart w:id="0" w:name="_GoBack"/>
-      <w:bookmarkEnd w:id="0"/>
       <w:r>
         <w:t>serían</w:t>
       </w:r>
@@ -1827,6 +2388,10 @@
         <w:jc w:val="center"/>
       </w:pPr>
       <w:r>
+        <w:rPr>
+          <w:noProof/>
+          <w:lang w:eastAsia="es-AR"/>
+        </w:rPr>
         <w:drawing>
           <wp:inline distT="0" distB="0" distL="0" distR="0" wp14:anchorId="0F44E698" wp14:editId="614F1F05">
             <wp:extent cx="1809750" cy="2214134"/>
@@ -1873,6 +2438,915 @@
         </w:drawing>
       </w:r>
     </w:p>
+    <w:p>
+      <w:pPr>
+        <w:pStyle w:val="Heading1"/>
+      </w:pPr>
+      <w:bookmarkStart w:id="3" w:name="_Toc309338146"/>
+      <w:r>
+        <w:lastRenderedPageBreak/>
+        <w:t xml:space="preserve">Ataque de </w:t>
+      </w:r>
+      <w:proofErr w:type="spellStart"/>
+      <w:r>
+        <w:t>Kasiski</w:t>
+      </w:r>
+      <w:bookmarkEnd w:id="3"/>
+      <w:proofErr w:type="spellEnd"/>
+    </w:p>
+    <w:p>
+      <w:r>
+        <w:t xml:space="preserve">En esta sección continuación se detalla la implementación del ataque de </w:t>
+      </w:r>
+      <w:proofErr w:type="spellStart"/>
+      <w:r>
+        <w:t>Kasiski</w:t>
+      </w:r>
+      <w:proofErr w:type="spellEnd"/>
+      <w:r>
+        <w:t>. El mismo es llevado a cabo en distintas etapas secuenciales, siendo el resultado de cada una de ellas necesario para la realización de la siguiente.</w:t>
+      </w:r>
+    </w:p>
+    <w:tbl>
+      <w:tblPr>
+        <w:tblStyle w:val="TableGrid"/>
+        <w:tblW w:w="0" w:type="auto"/>
+        <w:tblLook w:val="04A0" w:firstRow="1" w:lastRow="0" w:firstColumn="1" w:lastColumn="0" w:noHBand="0" w:noVBand="1"/>
+      </w:tblPr>
+      <w:tblGrid>
+        <w:gridCol w:w="9779"/>
+      </w:tblGrid>
+      <w:tr>
+        <w:tc>
+          <w:tcPr>
+            <w:tcW w:w="9779" w:type="dxa"/>
+            <w:shd w:val="clear" w:color="auto" w:fill="EAF1DD" w:themeFill="accent3" w:themeFillTint="33"/>
+          </w:tcPr>
+          <w:p>
+            <w:r>
+              <w:rPr>
+                <w:b/>
+              </w:rPr>
+              <w:t>Nota</w:t>
+            </w:r>
+            <w:r>
+              <w:t>: Esto solo considera a los caracteres que son letras mayúsculas, ya que son los únicos que fueron encriptados.</w:t>
+            </w:r>
+          </w:p>
+        </w:tc>
+      </w:tr>
+    </w:tbl>
+    <w:p>
+      <w:pPr>
+        <w:pStyle w:val="ListParagraph"/>
+        <w:numPr>
+          <w:ilvl w:val="0"/>
+          <w:numId w:val="23"/>
+        </w:numPr>
+      </w:pPr>
+      <w:r>
+        <w:t xml:space="preserve">El ataque comienza con un </w:t>
+      </w:r>
+      <w:r>
+        <w:t>criptograma</w:t>
+      </w:r>
+      <w:r>
+        <w:t xml:space="preserve"> a atacar y una longitud de n-gramas (si la longitud es 3 son trigramas, 4 tetragramas, etc.) para analizar a dicho </w:t>
+      </w:r>
+      <w:r>
+        <w:t>criptograma</w:t>
+      </w:r>
+      <w:r>
+        <w:t>.</w:t>
+      </w:r>
+    </w:p>
+    <w:p>
+      <w:pPr>
+        <w:pStyle w:val="ListParagraph"/>
+        <w:numPr>
+          <w:ilvl w:val="0"/>
+          <w:numId w:val="23"/>
+        </w:numPr>
+      </w:pPr>
+      <w:r>
+        <w:t>Bu</w:t>
+      </w:r>
+      <w:r>
+        <w:t>s</w:t>
+      </w:r>
+      <w:r>
+        <w:t>ca</w:t>
+      </w:r>
+      <w:r>
+        <w:t xml:space="preserve"> la posición de </w:t>
+      </w:r>
+      <w:proofErr w:type="gramStart"/>
+      <w:r>
+        <w:t>todos los n-gramas</w:t>
+      </w:r>
+      <w:proofErr w:type="gramEnd"/>
+      <w:r>
+        <w:t xml:space="preserve"> repetidos en el </w:t>
+      </w:r>
+      <w:r>
+        <w:t>criptograma</w:t>
+      </w:r>
+      <w:r>
+        <w:t xml:space="preserve">. Por ejemplo, si n = 3, se buscan conjuntos de 3 letras repetidos en diferentes posiciones del </w:t>
+      </w:r>
+      <w:r>
+        <w:t>criptograma</w:t>
+      </w:r>
+      <w:r>
+        <w:t xml:space="preserve">. </w:t>
+      </w:r>
+    </w:p>
+    <w:p>
+      <w:pPr>
+        <w:pStyle w:val="ListParagraph"/>
+        <w:numPr>
+          <w:ilvl w:val="0"/>
+          <w:numId w:val="23"/>
+        </w:numPr>
+      </w:pPr>
+      <w:r>
+        <w:t xml:space="preserve">Calcula la distancia entre repeticiones de </w:t>
+      </w:r>
+      <w:r>
+        <w:t>cada</w:t>
+      </w:r>
+      <w:r>
+        <w:t xml:space="preserve"> n-grama. Por ejemplo si ABC aparece en las posiciones 1, 7 y 33, las distancias serán 6 y 26.</w:t>
+      </w:r>
+    </w:p>
+    <w:p>
+      <w:pPr>
+        <w:pStyle w:val="ListParagraph"/>
+        <w:numPr>
+          <w:ilvl w:val="0"/>
+          <w:numId w:val="23"/>
+        </w:numPr>
+      </w:pPr>
+      <w:r>
+        <w:t>Obtiene todos los divisores de cada una de las distancias y cuenta las apariciones de cada divisor.</w:t>
+      </w:r>
+    </w:p>
+    <w:p>
+      <w:pPr>
+        <w:pStyle w:val="ListParagraph"/>
+        <w:numPr>
+          <w:ilvl w:val="0"/>
+          <w:numId w:val="23"/>
+        </w:numPr>
+      </w:pPr>
+      <w:r>
+        <w:t>Ordena los divisores según su cantidad de apariciones. Considera a los primeros</w:t>
+      </w:r>
+      <w:r>
+        <w:rPr>
+          <w:vertAlign w:val="superscript"/>
+        </w:rPr>
+        <w:t xml:space="preserve"> </w:t>
+      </w:r>
+      <w:r>
+        <w:t>tres longitudes candidatas de la clave.</w:t>
+      </w:r>
+    </w:p>
+    <w:p>
+      <w:r>
+        <w:t>Los pasos detallados a continuación son específicos para un reporte de Lista, el cual tiene su mayor longitud en una elección presidencial.</w:t>
+      </w:r>
+      <w:r>
+        <w:t xml:space="preserve"> </w:t>
+      </w:r>
+    </w:p>
+    <w:p>
+      <w:r>
+        <w:t xml:space="preserve">Estos pasos </w:t>
+      </w:r>
+      <w:r>
+        <w:t xml:space="preserve">se repiten para cada una de las tres posibles </w:t>
+      </w:r>
+      <w:r>
+        <w:t xml:space="preserve">longitudes </w:t>
+      </w:r>
+      <w:r>
+        <w:t>candidatas</w:t>
+      </w:r>
+      <w:r>
+        <w:t xml:space="preserve"> o hasta que intentando con alguna de todas las posibles claves de una longitud se encuentren</w:t>
+      </w:r>
+      <w:r>
+        <w:t xml:space="preserve"> las palabras </w:t>
+      </w:r>
+      <w:r>
+        <w:rPr>
+          <w:b/>
+        </w:rPr>
+        <w:t>"DISTRITO"</w:t>
+      </w:r>
+      <w:r>
+        <w:rPr>
+          <w:b/>
+        </w:rPr>
+        <w:t xml:space="preserve"> </w:t>
+      </w:r>
+      <w:r>
+        <w:t xml:space="preserve">y </w:t>
+      </w:r>
+      <w:r>
+        <w:rPr>
+          <w:b/>
+        </w:rPr>
+        <w:t>"VOTOS"</w:t>
+      </w:r>
+      <w:r>
+        <w:rPr>
+          <w:b/>
+        </w:rPr>
+        <w:t xml:space="preserve"> </w:t>
+      </w:r>
+      <w:r>
+        <w:t xml:space="preserve">en </w:t>
+      </w:r>
+      <w:r>
+        <w:t>el mensaje descifrado (con claves largas, es posibles que con más de una clave candidata se obtengan estas palabras</w:t>
+      </w:r>
+      <w:r>
+        <w:t xml:space="preserve">, ver </w:t>
+      </w:r>
+      <w:hyperlink w:anchor="_Ejemplos" w:history="1">
+        <w:r>
+          <w:rPr>
+            <w:rStyle w:val="Hyperlink"/>
+          </w:rPr>
+          <w:t>Ejemplos</w:t>
+        </w:r>
+      </w:hyperlink>
+      <w:r>
+        <w:t>)</w:t>
+      </w:r>
+      <w:r>
+        <w:t>.</w:t>
+      </w:r>
+    </w:p>
+    <w:p>
+      <w:r>
+        <w:t>Sea L la longitud propuesta para una clav</w:t>
+      </w:r>
+      <w:r>
+        <w:t>e:</w:t>
+      </w:r>
+    </w:p>
+    <w:p>
+      <w:pPr>
+        <w:pStyle w:val="ListParagraph"/>
+        <w:numPr>
+          <w:ilvl w:val="0"/>
+          <w:numId w:val="24"/>
+        </w:numPr>
+      </w:pPr>
+      <w:r>
+        <w:t xml:space="preserve">Crea </w:t>
+      </w:r>
+      <w:r>
+        <w:t>L cadenas de caracteres vacías</w:t>
+      </w:r>
+      <w:r>
+        <w:t xml:space="preserve"> y las enumera de 0 a L-1</w:t>
+      </w:r>
+      <w:r>
+        <w:t>.</w:t>
+      </w:r>
+    </w:p>
+    <w:p>
+      <w:pPr>
+        <w:pStyle w:val="ListParagraph"/>
+        <w:numPr>
+          <w:ilvl w:val="0"/>
+          <w:numId w:val="24"/>
+        </w:numPr>
+      </w:pPr>
+      <w:r>
+        <w:t>Crea 2</w:t>
+      </w:r>
+      <w:r>
+        <w:rPr>
+          <w:vertAlign w:val="superscript"/>
+        </w:rPr>
+        <w:t>L</w:t>
+      </w:r>
+      <w:r>
+        <w:rPr>
+          <w:vertAlign w:val="superscript"/>
+        </w:rPr>
+        <w:t xml:space="preserve"> </w:t>
+      </w:r>
+      <w:r>
+        <w:t>cadenas vacías</w:t>
+      </w:r>
+      <w:r>
+        <w:t>,</w:t>
+      </w:r>
+      <w:r>
+        <w:t xml:space="preserve"> las que considerara </w:t>
+      </w:r>
+      <w:r>
+        <w:t xml:space="preserve">como </w:t>
+      </w:r>
+      <w:r>
+        <w:t>claves posibles.</w:t>
+      </w:r>
+    </w:p>
+    <w:p>
+      <w:pPr>
+        <w:pStyle w:val="ListParagraph"/>
+        <w:numPr>
+          <w:ilvl w:val="0"/>
+          <w:numId w:val="24"/>
+        </w:numPr>
+      </w:pPr>
+      <w:r>
+        <w:t>Recorre el criptograma</w:t>
+      </w:r>
+      <w:r>
+        <w:t>. Sea i la posición actual en el criptograma, agrega a la cadena (i % L) la letra actual.</w:t>
+      </w:r>
+    </w:p>
+    <w:p>
+      <w:pPr>
+        <w:pStyle w:val="ListParagraph"/>
+        <w:numPr>
+          <w:ilvl w:val="0"/>
+          <w:numId w:val="24"/>
+        </w:numPr>
+      </w:pPr>
+      <w:r>
+        <w:t>Para cada cadena (0…L-1)</w:t>
+      </w:r>
+      <w:r>
+        <w:t>, sea s la posición de la cadena actual</w:t>
+      </w:r>
+      <w:r>
+        <w:t>:</w:t>
+      </w:r>
+    </w:p>
+    <w:p>
+      <w:pPr>
+        <w:pStyle w:val="ListParagraph"/>
+        <w:numPr>
+          <w:ilvl w:val="1"/>
+          <w:numId w:val="24"/>
+        </w:numPr>
+      </w:pPr>
+      <w:r>
+        <w:t>Calcula la cantidad de apariciones de cada carácter. Sea c el carácter más frecuente.</w:t>
+      </w:r>
+    </w:p>
+    <w:p>
+      <w:pPr>
+        <w:pStyle w:val="ListParagraph"/>
+        <w:numPr>
+          <w:ilvl w:val="1"/>
+          <w:numId w:val="24"/>
+        </w:numPr>
+      </w:pPr>
+      <w:r>
+        <w:t xml:space="preserve">Considera que c puede ser 'O' o 'T' (las palabras que se repiten en el reporte son </w:t>
+      </w:r>
+      <w:r>
+        <w:rPr>
+          <w:b/>
+        </w:rPr>
+        <w:t>DISTRITO</w:t>
+      </w:r>
+      <w:r>
+        <w:t xml:space="preserve"> y </w:t>
+      </w:r>
+      <w:r>
+        <w:rPr>
+          <w:b/>
+        </w:rPr>
+        <w:t>VOTOS</w:t>
+      </w:r>
+      <w:r>
+        <w:t xml:space="preserve">, en las cuales esas letras son las más frecuentes). </w:t>
+      </w:r>
+    </w:p>
+    <w:p>
+      <w:pPr>
+        <w:pStyle w:val="ListParagraph"/>
+        <w:numPr>
+          <w:ilvl w:val="1"/>
+          <w:numId w:val="24"/>
+        </w:numPr>
+      </w:pPr>
+      <w:r>
+        <w:t>A partir de c y 'O' obtiene una posible letra de la clave</w:t>
+      </w:r>
+      <w:r>
+        <w:t xml:space="preserve"> (la de la posición</w:t>
+      </w:r>
+      <w:r>
+        <w:t xml:space="preserve"> s</w:t>
+      </w:r>
+      <w:r>
+        <w:t>)</w:t>
+      </w:r>
+      <w:r>
+        <w:t>.</w:t>
+      </w:r>
+      <w:r>
+        <w:t xml:space="preserve"> Lo mismo para </w:t>
+      </w:r>
+      <w:r>
+        <w:t>c y 'L'.</w:t>
+      </w:r>
+    </w:p>
+    <w:p>
+      <w:pPr>
+        <w:pStyle w:val="ListParagraph"/>
+        <w:numPr>
+          <w:ilvl w:val="1"/>
+          <w:numId w:val="24"/>
+        </w:numPr>
+      </w:pPr>
+      <w:r>
+        <w:t>Agre</w:t>
+      </w:r>
+      <w:r>
+        <w:t xml:space="preserve">ga ambas posibilidades a las claves </w:t>
+      </w:r>
+      <w:r>
+        <w:t xml:space="preserve">posibles </w:t>
+      </w:r>
+      <w:r>
+        <w:t>pertinentes</w:t>
+      </w:r>
+      <w:r>
+        <w:t>.</w:t>
+      </w:r>
+    </w:p>
+    <w:p>
+      <w:pPr>
+        <w:ind w:left="708"/>
+      </w:pPr>
+      <w:r>
+        <w:rPr>
+          <w:b/>
+        </w:rPr>
+        <w:t>Aclaración</w:t>
+      </w:r>
+      <w:r>
+        <w:t xml:space="preserve">: Al finalizar este paso </w:t>
+      </w:r>
+      <w:r>
+        <w:t xml:space="preserve">(4) </w:t>
+      </w:r>
+      <w:r>
+        <w:t xml:space="preserve">se  cuenta con </w:t>
+      </w:r>
+      <w:r>
+        <w:t>2</w:t>
+      </w:r>
+      <w:r>
+        <w:rPr>
+          <w:vertAlign w:val="superscript"/>
+        </w:rPr>
+        <w:t>L</w:t>
+      </w:r>
+      <w:r>
+        <w:t xml:space="preserve"> claves posibles.</w:t>
+      </w:r>
+    </w:p>
+    <w:p>
+      <w:pPr>
+        <w:pStyle w:val="ListParagraph"/>
+        <w:numPr>
+          <w:ilvl w:val="0"/>
+          <w:numId w:val="24"/>
+        </w:numPr>
+      </w:pPr>
+      <w:r>
+        <w:t xml:space="preserve">Para cada clave, se </w:t>
+      </w:r>
+      <w:proofErr w:type="spellStart"/>
+      <w:r>
+        <w:t>desencripta</w:t>
+      </w:r>
+      <w:proofErr w:type="spellEnd"/>
+      <w:r>
+        <w:t xml:space="preserve"> el mensaje y se imprime por pantalla si encuentra las palabras </w:t>
+      </w:r>
+      <w:r>
+        <w:rPr>
+          <w:b/>
+        </w:rPr>
+        <w:t>"DISTRITO"</w:t>
+      </w:r>
+      <w:r>
+        <w:rPr>
+          <w:b/>
+        </w:rPr>
+        <w:t xml:space="preserve"> </w:t>
+      </w:r>
+      <w:r>
+        <w:t xml:space="preserve">y </w:t>
+      </w:r>
+      <w:r>
+        <w:rPr>
+          <w:b/>
+        </w:rPr>
+        <w:t>"VOTOS"</w:t>
+      </w:r>
+      <w:r>
+        <w:t>.</w:t>
+      </w:r>
+    </w:p>
+    <w:p>
+      <w:pPr>
+        <w:pStyle w:val="Heading2"/>
+      </w:pPr>
+      <w:bookmarkStart w:id="4" w:name="_Ejemplos"/>
+      <w:bookmarkStart w:id="5" w:name="_Toc309338147"/>
+      <w:bookmarkEnd w:id="4"/>
+      <w:r>
+        <w:t>Ejemplos</w:t>
+      </w:r>
+      <w:bookmarkEnd w:id="5"/>
+    </w:p>
+    <w:p>
+      <w:r>
+        <w:t xml:space="preserve">El ataque explicado arriba funciona bien en casos que la clave está formada por letras mayúsculas. No contempla otros casos (aunque podría), pero debería considerar una cantidad </w:t>
+      </w:r>
+      <w:r>
+        <w:t xml:space="preserve">mayor a </w:t>
+      </w:r>
+      <w:r>
+        <w:t>2</w:t>
+      </w:r>
+      <w:r>
+        <w:rPr>
+          <w:vertAlign w:val="superscript"/>
+        </w:rPr>
+        <w:t>L</w:t>
+      </w:r>
+      <w:r>
+        <w:t xml:space="preserve"> </w:t>
+      </w:r>
+      <w:r>
+        <w:t>de claves posibles</w:t>
+      </w:r>
+      <w:r>
+        <w:t xml:space="preserve"> (sería mucho mayor ya que cambiaría la base a por ejemplo 6)</w:t>
+      </w:r>
+      <w:r>
+        <w:t>.</w:t>
+      </w:r>
+    </w:p>
+    <w:p>
+      <w:r>
+        <w:t>En la entrega se pueden ver el caso exitoso en los siguientes informes:</w:t>
+      </w:r>
+    </w:p>
+    <w:p>
+      <w:pPr>
+        <w:pStyle w:val="ListParagraph"/>
+        <w:numPr>
+          <w:ilvl w:val="0"/>
+          <w:numId w:val="27"/>
+        </w:numPr>
+      </w:pPr>
+      <w:proofErr w:type="spellStart"/>
+      <w:r>
+        <w:lastRenderedPageBreak/>
+        <w:t>kasiski</w:t>
+      </w:r>
+      <w:proofErr w:type="spellEnd"/>
+    </w:p>
+    <w:p>
+      <w:pPr>
+        <w:pStyle w:val="ListParagraph"/>
+        <w:numPr>
+          <w:ilvl w:val="0"/>
+          <w:numId w:val="27"/>
+        </w:numPr>
+      </w:pPr>
+      <w:r>
+        <w:t>k</w:t>
+      </w:r>
+      <w:r>
+        <w:t>asiski2</w:t>
+      </w:r>
+    </w:p>
+    <w:p>
+      <w:proofErr w:type="spellStart"/>
+      <w:proofErr w:type="gramStart"/>
+      <w:r>
+        <w:rPr>
+          <w:b/>
+        </w:rPr>
+        <w:t>kasiski</w:t>
+      </w:r>
+      <w:proofErr w:type="spellEnd"/>
+      <w:proofErr w:type="gramEnd"/>
+      <w:r>
+        <w:t>:</w:t>
+      </w:r>
+      <w:r>
+        <w:t xml:space="preserve"> </w:t>
+      </w:r>
+      <w:r>
+        <w:t>L</w:t>
+      </w:r>
+      <w:r>
+        <w:t xml:space="preserve">a clave es </w:t>
+      </w:r>
+      <w:r>
+        <w:rPr>
+          <w:b/>
+        </w:rPr>
+        <w:t>MICLAVE</w:t>
+      </w:r>
+      <w:r>
+        <w:t xml:space="preserve">. Como se puede ver, la </w:t>
+      </w:r>
+      <w:r>
+        <w:t>primera</w:t>
+      </w:r>
+      <w:r>
+        <w:t xml:space="preserve"> longitud propuesta es 7 caracteres y una de las 128 claves intentadas es la correcta, por lo que el criptograma se puede </w:t>
+      </w:r>
+      <w:r>
+        <w:t>descifrar correctamente</w:t>
+      </w:r>
+      <w:r>
+        <w:t>.</w:t>
+      </w:r>
+    </w:p>
+    <w:p>
+      <w:r>
+        <w:rPr>
+          <w:noProof/>
+          <w:lang w:eastAsia="es-AR"/>
+        </w:rPr>
+        <w:drawing>
+          <wp:inline distT="0" distB="0" distL="0" distR="0">
+            <wp:extent cx="6115050" cy="4314825"/>
+            <wp:effectExtent l="0" t="0" r="0" b="9525"/>
+            <wp:docPr id="2" name="Picture 2"/>
+            <wp:cNvGraphicFramePr>
+              <a:graphicFrameLocks xmlns:a="http://schemas.openxmlformats.org/drawingml/2006/main" noChangeAspect="1"/>
+            </wp:cNvGraphicFramePr>
+            <a:graphic xmlns:a="http://schemas.openxmlformats.org/drawingml/2006/main">
+              <a:graphicData uri="http://schemas.openxmlformats.org/drawingml/2006/picture">
+                <pic:pic xmlns:pic="http://schemas.openxmlformats.org/drawingml/2006/picture">
+                  <pic:nvPicPr>
+                    <pic:cNvPr id="0" name="Picture 3"/>
+                    <pic:cNvPicPr>
+                      <a:picLocks noChangeAspect="1" noChangeArrowheads="1"/>
+                    </pic:cNvPicPr>
+                  </pic:nvPicPr>
+                  <pic:blipFill>
+                    <a:blip r:embed="rId13">
+                      <a:extLst>
+                        <a:ext uri="{28A0092B-C50C-407E-A947-70E740481C1C}">
+                          <a14:useLocalDpi xmlns:a14="http://schemas.microsoft.com/office/drawing/2010/main" val="0"/>
+                        </a:ext>
+                      </a:extLst>
+                    </a:blip>
+                    <a:srcRect/>
+                    <a:stretch>
+                      <a:fillRect/>
+                    </a:stretch>
+                  </pic:blipFill>
+                  <pic:spPr bwMode="auto">
+                    <a:xfrm>
+                      <a:off x="0" y="0"/>
+                      <a:ext cx="6115050" cy="4314825"/>
+                    </a:xfrm>
+                    <a:prstGeom prst="rect">
+                      <a:avLst/>
+                    </a:prstGeom>
+                    <a:noFill/>
+                    <a:ln>
+                      <a:noFill/>
+                    </a:ln>
+                  </pic:spPr>
+                </pic:pic>
+              </a:graphicData>
+            </a:graphic>
+          </wp:inline>
+        </w:drawing>
+      </w:r>
+    </w:p>
+    <w:p>
+      <w:r>
+        <w:rPr>
+          <w:b/>
+        </w:rPr>
+        <w:t>kasiski2</w:t>
+      </w:r>
+      <w:r>
+        <w:t>:</w:t>
+      </w:r>
+      <w:r>
+        <w:t xml:space="preserve"> </w:t>
+      </w:r>
+      <w:r>
+        <w:t xml:space="preserve">La clave es CLAVEMUYLARGA. Este caso es más interesante porque como la clave es más larga que las palabras </w:t>
+      </w:r>
+      <w:r>
+        <w:rPr>
+          <w:b/>
+        </w:rPr>
+        <w:t>"DISTRITO"</w:t>
+      </w:r>
+      <w:r>
+        <w:rPr>
+          <w:b/>
+        </w:rPr>
+        <w:t xml:space="preserve"> </w:t>
+      </w:r>
+      <w:r>
+        <w:t xml:space="preserve">y </w:t>
+      </w:r>
+      <w:r>
+        <w:rPr>
+          <w:b/>
+        </w:rPr>
+        <w:t>"VOTOS"</w:t>
+      </w:r>
+      <w:r>
+        <w:t>, hay más de una clave que puede hacer que estas palabras aparezcan en el reporte.</w:t>
+      </w:r>
+      <w:r>
+        <w:t xml:space="preserve"> Como varias posibilidades serán mostradas por pantalla, una forma simple de verificar que el ataque fue exitoso es redirigiendo la entrada de la cons</w:t>
+      </w:r>
+      <w:r>
+        <w:t>ola antes de correr el programa:</w:t>
+      </w:r>
+    </w:p>
+    <w:tbl>
+      <w:tblPr>
+        <w:tblStyle w:val="TableGrid"/>
+        <w:tblW w:w="0" w:type="auto"/>
+        <w:tblLook w:val="04A0" w:firstRow="1" w:lastRow="0" w:firstColumn="1" w:lastColumn="0" w:noHBand="0" w:noVBand="1"/>
+      </w:tblPr>
+      <w:tblGrid>
+        <w:gridCol w:w="9779"/>
+      </w:tblGrid>
+      <w:tr>
+        <w:tc>
+          <w:tcPr>
+            <w:tcW w:w="9779" w:type="dxa"/>
+            <w:shd w:val="clear" w:color="auto" w:fill="DAEEF3" w:themeFill="accent5" w:themeFillTint="33"/>
+          </w:tcPr>
+          <w:p>
+            <w:pPr>
+              <w:rPr>
+                <w:b/>
+              </w:rPr>
+            </w:pPr>
+            <w:proofErr w:type="spellStart"/>
+            <w:r>
+              <w:rPr>
+                <w:b/>
+              </w:rPr>
+              <w:t>Bash</w:t>
+            </w:r>
+            <w:proofErr w:type="spellEnd"/>
+          </w:p>
+        </w:tc>
+      </w:tr>
+      <w:tr>
+        <w:tc>
+          <w:tcPr>
+            <w:tcW w:w="9779" w:type="dxa"/>
+            <w:shd w:val="clear" w:color="auto" w:fill="FABF8F" w:themeFill="accent6" w:themeFillTint="99"/>
+          </w:tcPr>
+          <w:p>
+            <w:pPr>
+              <w:rPr>
+                <w:rFonts w:ascii="Consolas" w:hAnsi="Consolas" w:cs="Consolas"/>
+              </w:rPr>
+            </w:pPr>
+            <w:r>
+              <w:rPr>
+                <w:rFonts w:ascii="Consolas" w:hAnsi="Consolas" w:cs="Consolas"/>
+                <w:sz w:val="20"/>
+              </w:rPr>
+              <w:t>./</w:t>
+            </w:r>
+            <w:proofErr w:type="spellStart"/>
+            <w:r>
+              <w:rPr>
+                <w:rFonts w:ascii="Consolas" w:hAnsi="Consolas" w:cs="Consolas"/>
+                <w:sz w:val="20"/>
+              </w:rPr>
+              <w:t>ElectronicElections</w:t>
+            </w:r>
+            <w:proofErr w:type="spellEnd"/>
+            <w:r>
+              <w:rPr>
+                <w:rFonts w:ascii="Consolas" w:hAnsi="Consolas" w:cs="Consolas"/>
+                <w:sz w:val="20"/>
+              </w:rPr>
+              <w:t xml:space="preserve"> | </w:t>
+            </w:r>
+            <w:proofErr w:type="spellStart"/>
+            <w:r>
+              <w:rPr>
+                <w:rFonts w:ascii="Consolas" w:hAnsi="Consolas" w:cs="Consolas"/>
+                <w:sz w:val="20"/>
+              </w:rPr>
+              <w:t>tee</w:t>
+            </w:r>
+            <w:proofErr w:type="spellEnd"/>
+            <w:r>
+              <w:rPr>
+                <w:rFonts w:ascii="Consolas" w:hAnsi="Consolas" w:cs="Consolas"/>
+                <w:sz w:val="20"/>
+              </w:rPr>
+              <w:t xml:space="preserve"> output</w:t>
+            </w:r>
+          </w:p>
+        </w:tc>
+      </w:tr>
+    </w:tbl>
+    <w:p>
+      <w:pPr>
+        <w:keepNext/>
+      </w:pPr>
+      <w:r>
+        <w:lastRenderedPageBreak/>
+        <w:t>Abriendo el archivo output podemos hacer CTRL+F ("</w:t>
+      </w:r>
+      <w:r>
+        <w:t>CLAVEMUYLARGA</w:t>
+      </w:r>
+      <w:r>
+        <w:t>") y se verá lo siguiente en la línea 20230:</w:t>
+      </w:r>
+    </w:p>
+    <w:p>
+      <w:r>
+        <w:rPr>
+          <w:noProof/>
+          <w:lang w:eastAsia="es-AR"/>
+        </w:rPr>
+        <w:drawing>
+          <wp:inline distT="0" distB="0" distL="0" distR="0">
+            <wp:extent cx="6124575" cy="4391025"/>
+            <wp:effectExtent l="0" t="0" r="9525" b="9525"/>
+            <wp:docPr id="4" name="Picture 4"/>
+            <wp:cNvGraphicFramePr>
+              <a:graphicFrameLocks xmlns:a="http://schemas.openxmlformats.org/drawingml/2006/main" noChangeAspect="1"/>
+            </wp:cNvGraphicFramePr>
+            <a:graphic xmlns:a="http://schemas.openxmlformats.org/drawingml/2006/main">
+              <a:graphicData uri="http://schemas.openxmlformats.org/drawingml/2006/picture">
+                <pic:pic xmlns:pic="http://schemas.openxmlformats.org/drawingml/2006/picture">
+                  <pic:nvPicPr>
+                    <pic:cNvPr id="0" name="Picture 5"/>
+                    <pic:cNvPicPr>
+                      <a:picLocks noChangeAspect="1" noChangeArrowheads="1"/>
+                    </pic:cNvPicPr>
+                  </pic:nvPicPr>
+                  <pic:blipFill>
+                    <a:blip r:embed="rId14">
+                      <a:extLst>
+                        <a:ext uri="{28A0092B-C50C-407E-A947-70E740481C1C}">
+                          <a14:useLocalDpi xmlns:a14="http://schemas.microsoft.com/office/drawing/2010/main" val="0"/>
+                        </a:ext>
+                      </a:extLst>
+                    </a:blip>
+                    <a:srcRect/>
+                    <a:stretch>
+                      <a:fillRect/>
+                    </a:stretch>
+                  </pic:blipFill>
+                  <pic:spPr bwMode="auto">
+                    <a:xfrm>
+                      <a:off x="0" y="0"/>
+                      <a:ext cx="6124575" cy="4391025"/>
+                    </a:xfrm>
+                    <a:prstGeom prst="rect">
+                      <a:avLst/>
+                    </a:prstGeom>
+                    <a:noFill/>
+                    <a:ln>
+                      <a:noFill/>
+                    </a:ln>
+                  </pic:spPr>
+                </pic:pic>
+              </a:graphicData>
+            </a:graphic>
+          </wp:inline>
+        </w:drawing>
+      </w:r>
+      <w:bookmarkStart w:id="6" w:name="_GoBack"/>
+      <w:bookmarkEnd w:id="6"/>
+    </w:p>
     <w:sectPr>
       <w:pgSz w:w="11907" w:h="16840" w:code="9"/>
       <w:pgMar w:top="1134" w:right="1134" w:bottom="1134" w:left="1134" w:header="720" w:footer="720" w:gutter="0"/>
@@ -2338,6 +3812,92 @@
     </w:lvl>
   </w:abstractNum>
   <w:abstractNum w:abstractNumId="4">
+    <w:nsid w:val="16C77379"/>
+    <w:multiLevelType w:val="hybridMultilevel"/>
+    <w:tmpl w:val="4E94EC86"/>
+    <w:lvl w:ilvl="0" w:tplc="2C0A000F">
+      <w:start w:val="1"/>
+      <w:numFmt w:val="decimal"/>
+      <w:lvlText w:val="%1."/>
+      <w:lvlJc w:val="left"/>
+      <w:pPr>
+        <w:ind w:left="720" w:hanging="360"/>
+      </w:pPr>
+    </w:lvl>
+    <w:lvl w:ilvl="1" w:tplc="2C0A0019" w:tentative="1">
+      <w:start w:val="1"/>
+      <w:numFmt w:val="lowerLetter"/>
+      <w:lvlText w:val="%2."/>
+      <w:lvlJc w:val="left"/>
+      <w:pPr>
+        <w:ind w:left="1440" w:hanging="360"/>
+      </w:pPr>
+    </w:lvl>
+    <w:lvl w:ilvl="2" w:tplc="2C0A001B" w:tentative="1">
+      <w:start w:val="1"/>
+      <w:numFmt w:val="lowerRoman"/>
+      <w:lvlText w:val="%3."/>
+      <w:lvlJc w:val="right"/>
+      <w:pPr>
+        <w:ind w:left="2160" w:hanging="180"/>
+      </w:pPr>
+    </w:lvl>
+    <w:lvl w:ilvl="3" w:tplc="2C0A000F" w:tentative="1">
+      <w:start w:val="1"/>
+      <w:numFmt w:val="decimal"/>
+      <w:lvlText w:val="%4."/>
+      <w:lvlJc w:val="left"/>
+      <w:pPr>
+        <w:ind w:left="2880" w:hanging="360"/>
+      </w:pPr>
+    </w:lvl>
+    <w:lvl w:ilvl="4" w:tplc="2C0A0019" w:tentative="1">
+      <w:start w:val="1"/>
+      <w:numFmt w:val="lowerLetter"/>
+      <w:lvlText w:val="%5."/>
+      <w:lvlJc w:val="left"/>
+      <w:pPr>
+        <w:ind w:left="3600" w:hanging="360"/>
+      </w:pPr>
+    </w:lvl>
+    <w:lvl w:ilvl="5" w:tplc="2C0A001B" w:tentative="1">
+      <w:start w:val="1"/>
+      <w:numFmt w:val="lowerRoman"/>
+      <w:lvlText w:val="%6."/>
+      <w:lvlJc w:val="right"/>
+      <w:pPr>
+        <w:ind w:left="4320" w:hanging="180"/>
+      </w:pPr>
+    </w:lvl>
+    <w:lvl w:ilvl="6" w:tplc="2C0A000F" w:tentative="1">
+      <w:start w:val="1"/>
+      <w:numFmt w:val="decimal"/>
+      <w:lvlText w:val="%7."/>
+      <w:lvlJc w:val="left"/>
+      <w:pPr>
+        <w:ind w:left="5040" w:hanging="360"/>
+      </w:pPr>
+    </w:lvl>
+    <w:lvl w:ilvl="7" w:tplc="2C0A0019" w:tentative="1">
+      <w:start w:val="1"/>
+      <w:numFmt w:val="lowerLetter"/>
+      <w:lvlText w:val="%8."/>
+      <w:lvlJc w:val="left"/>
+      <w:pPr>
+        <w:ind w:left="5760" w:hanging="360"/>
+      </w:pPr>
+    </w:lvl>
+    <w:lvl w:ilvl="8" w:tplc="2C0A001B" w:tentative="1">
+      <w:start w:val="1"/>
+      <w:numFmt w:val="lowerRoman"/>
+      <w:lvlText w:val="%9."/>
+      <w:lvlJc w:val="right"/>
+      <w:pPr>
+        <w:ind w:left="6480" w:hanging="180"/>
+      </w:pPr>
+    </w:lvl>
+  </w:abstractNum>
+  <w:abstractNum w:abstractNumId="5">
     <w:nsid w:val="17570ABE"/>
     <w:multiLevelType w:val="hybridMultilevel"/>
     <w:tmpl w:val="9990CDD8"/>
@@ -2450,7 +4010,7 @@
       </w:rPr>
     </w:lvl>
   </w:abstractNum>
-  <w:abstractNum w:abstractNumId="5">
+  <w:abstractNum w:abstractNumId="6">
     <w:nsid w:val="189E1F8B"/>
     <w:multiLevelType w:val="hybridMultilevel"/>
     <w:tmpl w:val="B694E060"/>
@@ -2563,7 +4123,7 @@
       </w:rPr>
     </w:lvl>
   </w:abstractNum>
-  <w:abstractNum w:abstractNumId="6">
+  <w:abstractNum w:abstractNumId="7">
     <w:nsid w:val="1E0A2987"/>
     <w:multiLevelType w:val="hybridMultilevel"/>
     <w:tmpl w:val="B0FA1C24"/>
@@ -2649,7 +4209,7 @@
       </w:pPr>
     </w:lvl>
   </w:abstractNum>
-  <w:abstractNum w:abstractNumId="7">
+  <w:abstractNum w:abstractNumId="8">
     <w:nsid w:val="226A72CC"/>
     <w:multiLevelType w:val="multilevel"/>
     <w:tmpl w:val="895C33B8"/>
@@ -2762,7 +4322,7 @@
       </w:rPr>
     </w:lvl>
   </w:abstractNum>
-  <w:abstractNum w:abstractNumId="8">
+  <w:abstractNum w:abstractNumId="9">
     <w:nsid w:val="27103DC4"/>
     <w:multiLevelType w:val="hybridMultilevel"/>
     <w:tmpl w:val="A30CAFF2"/>
@@ -2875,7 +4435,7 @@
       </w:rPr>
     </w:lvl>
   </w:abstractNum>
-  <w:abstractNum w:abstractNumId="9">
+  <w:abstractNum w:abstractNumId="10">
     <w:nsid w:val="2EF17FB5"/>
     <w:multiLevelType w:val="hybridMultilevel"/>
     <w:tmpl w:val="16342380"/>
@@ -2988,7 +4548,7 @@
       </w:rPr>
     </w:lvl>
   </w:abstractNum>
-  <w:abstractNum w:abstractNumId="10">
+  <w:abstractNum w:abstractNumId="11">
     <w:nsid w:val="37323141"/>
     <w:multiLevelType w:val="hybridMultilevel"/>
     <w:tmpl w:val="9EA004AE"/>
@@ -3101,7 +4661,93 @@
       </w:rPr>
     </w:lvl>
   </w:abstractNum>
-  <w:abstractNum w:abstractNumId="11">
+  <w:abstractNum w:abstractNumId="12">
+    <w:nsid w:val="3A255940"/>
+    <w:multiLevelType w:val="hybridMultilevel"/>
+    <w:tmpl w:val="DBC24848"/>
+    <w:lvl w:ilvl="0" w:tplc="2C0A000F">
+      <w:start w:val="1"/>
+      <w:numFmt w:val="decimal"/>
+      <w:lvlText w:val="%1."/>
+      <w:lvlJc w:val="left"/>
+      <w:pPr>
+        <w:ind w:left="720" w:hanging="360"/>
+      </w:pPr>
+    </w:lvl>
+    <w:lvl w:ilvl="1" w:tplc="2C0A0019">
+      <w:start w:val="1"/>
+      <w:numFmt w:val="lowerLetter"/>
+      <w:lvlText w:val="%2."/>
+      <w:lvlJc w:val="left"/>
+      <w:pPr>
+        <w:ind w:left="1440" w:hanging="360"/>
+      </w:pPr>
+    </w:lvl>
+    <w:lvl w:ilvl="2" w:tplc="2C0A001B" w:tentative="1">
+      <w:start w:val="1"/>
+      <w:numFmt w:val="lowerRoman"/>
+      <w:lvlText w:val="%3."/>
+      <w:lvlJc w:val="right"/>
+      <w:pPr>
+        <w:ind w:left="2160" w:hanging="180"/>
+      </w:pPr>
+    </w:lvl>
+    <w:lvl w:ilvl="3" w:tplc="2C0A000F" w:tentative="1">
+      <w:start w:val="1"/>
+      <w:numFmt w:val="decimal"/>
+      <w:lvlText w:val="%4."/>
+      <w:lvlJc w:val="left"/>
+      <w:pPr>
+        <w:ind w:left="2880" w:hanging="360"/>
+      </w:pPr>
+    </w:lvl>
+    <w:lvl w:ilvl="4" w:tplc="2C0A0019" w:tentative="1">
+      <w:start w:val="1"/>
+      <w:numFmt w:val="lowerLetter"/>
+      <w:lvlText w:val="%5."/>
+      <w:lvlJc w:val="left"/>
+      <w:pPr>
+        <w:ind w:left="3600" w:hanging="360"/>
+      </w:pPr>
+    </w:lvl>
+    <w:lvl w:ilvl="5" w:tplc="2C0A001B" w:tentative="1">
+      <w:start w:val="1"/>
+      <w:numFmt w:val="lowerRoman"/>
+      <w:lvlText w:val="%6."/>
+      <w:lvlJc w:val="right"/>
+      <w:pPr>
+        <w:ind w:left="4320" w:hanging="180"/>
+      </w:pPr>
+    </w:lvl>
+    <w:lvl w:ilvl="6" w:tplc="2C0A000F" w:tentative="1">
+      <w:start w:val="1"/>
+      <w:numFmt w:val="decimal"/>
+      <w:lvlText w:val="%7."/>
+      <w:lvlJc w:val="left"/>
+      <w:pPr>
+        <w:ind w:left="5040" w:hanging="360"/>
+      </w:pPr>
+    </w:lvl>
+    <w:lvl w:ilvl="7" w:tplc="2C0A0019" w:tentative="1">
+      <w:start w:val="1"/>
+      <w:numFmt w:val="lowerLetter"/>
+      <w:lvlText w:val="%8."/>
+      <w:lvlJc w:val="left"/>
+      <w:pPr>
+        <w:ind w:left="5760" w:hanging="360"/>
+      </w:pPr>
+    </w:lvl>
+    <w:lvl w:ilvl="8" w:tplc="2C0A001B" w:tentative="1">
+      <w:start w:val="1"/>
+      <w:numFmt w:val="lowerRoman"/>
+      <w:lvlText w:val="%9."/>
+      <w:lvlJc w:val="right"/>
+      <w:pPr>
+        <w:ind w:left="6480" w:hanging="180"/>
+      </w:pPr>
+    </w:lvl>
+  </w:abstractNum>
+  <w:abstractNum w:abstractNumId="13">
     <w:nsid w:val="3F4D3B01"/>
     <w:multiLevelType w:val="hybridMultilevel"/>
     <w:tmpl w:val="9C2498C6"/>
@@ -3214,7 +4860,93 @@
       </w:rPr>
     </w:lvl>
   </w:abstractNum>
-  <w:abstractNum w:abstractNumId="12">
+  <w:abstractNum w:abstractNumId="14">
+    <w:nsid w:val="426313C1"/>
+    <w:multiLevelType w:val="hybridMultilevel"/>
+    <w:tmpl w:val="25A448C2"/>
+    <w:lvl w:ilvl="0" w:tplc="2C0A000F">
+      <w:start w:val="1"/>
+      <w:numFmt w:val="decimal"/>
+      <w:lvlText w:val="%1."/>
+      <w:lvlJc w:val="left"/>
+      <w:pPr>
+        <w:ind w:left="360" w:hanging="360"/>
+      </w:pPr>
+    </w:lvl>
+    <w:lvl w:ilvl="1" w:tplc="2C0A0019" w:tentative="1">
+      <w:start w:val="1"/>
+      <w:numFmt w:val="lowerLetter"/>
+      <w:lvlText w:val="%2."/>
+      <w:lvlJc w:val="left"/>
+      <w:pPr>
+        <w:ind w:left="1080" w:hanging="360"/>
+      </w:pPr>
+    </w:lvl>
+    <w:lvl w:ilvl="2" w:tplc="2C0A001B" w:tentative="1">
+      <w:start w:val="1"/>
+      <w:numFmt w:val="lowerRoman"/>
+      <w:lvlText w:val="%3."/>
+      <w:lvlJc w:val="right"/>
+      <w:pPr>
+        <w:ind w:left="1800" w:hanging="180"/>
+      </w:pPr>
+    </w:lvl>
+    <w:lvl w:ilvl="3" w:tplc="2C0A000F" w:tentative="1">
+      <w:start w:val="1"/>
+      <w:numFmt w:val="decimal"/>
+      <w:lvlText w:val="%4."/>
+      <w:lvlJc w:val="left"/>
+      <w:pPr>
+        <w:ind w:left="2520" w:hanging="360"/>
+      </w:pPr>
+    </w:lvl>
+    <w:lvl w:ilvl="4" w:tplc="2C0A0019" w:tentative="1">
+      <w:start w:val="1"/>
+      <w:numFmt w:val="lowerLetter"/>
+      <w:lvlText w:val="%5."/>
+      <w:lvlJc w:val="left"/>
+      <w:pPr>
+        <w:ind w:left="3240" w:hanging="360"/>
+      </w:pPr>
+    </w:lvl>
+    <w:lvl w:ilvl="5" w:tplc="2C0A001B" w:tentative="1">
+      <w:start w:val="1"/>
+      <w:numFmt w:val="lowerRoman"/>
+      <w:lvlText w:val="%6."/>
+      <w:lvlJc w:val="right"/>
+      <w:pPr>
+        <w:ind w:left="3960" w:hanging="180"/>
+      </w:pPr>
+    </w:lvl>
+    <w:lvl w:ilvl="6" w:tplc="2C0A000F" w:tentative="1">
+      <w:start w:val="1"/>
+      <w:numFmt w:val="decimal"/>
+      <w:lvlText w:val="%7."/>
+      <w:lvlJc w:val="left"/>
+      <w:pPr>
+        <w:ind w:left="4680" w:hanging="360"/>
+      </w:pPr>
+    </w:lvl>
+    <w:lvl w:ilvl="7" w:tplc="2C0A0019" w:tentative="1">
+      <w:start w:val="1"/>
+      <w:numFmt w:val="lowerLetter"/>
+      <w:lvlText w:val="%8."/>
+      <w:lvlJc w:val="left"/>
+      <w:pPr>
+        <w:ind w:left="5400" w:hanging="360"/>
+      </w:pPr>
+    </w:lvl>
+    <w:lvl w:ilvl="8" w:tplc="2C0A001B" w:tentative="1">
+      <w:start w:val="1"/>
+      <w:numFmt w:val="lowerRoman"/>
+      <w:lvlText w:val="%9."/>
+      <w:lvlJc w:val="right"/>
+      <w:pPr>
+        <w:ind w:left="6120" w:hanging="180"/>
+      </w:pPr>
+    </w:lvl>
+  </w:abstractNum>
+  <w:abstractNum w:abstractNumId="15">
     <w:nsid w:val="459947DD"/>
     <w:multiLevelType w:val="hybridMultilevel"/>
     <w:tmpl w:val="4A1ED90C"/>
@@ -3327,7 +5059,7 @@
       </w:rPr>
     </w:lvl>
   </w:abstractNum>
-  <w:abstractNum w:abstractNumId="13">
+  <w:abstractNum w:abstractNumId="16">
     <w:nsid w:val="4F2349B3"/>
     <w:multiLevelType w:val="multilevel"/>
     <w:tmpl w:val="3F700C40"/>
@@ -3440,7 +5172,120 @@
       </w:rPr>
     </w:lvl>
   </w:abstractNum>
-  <w:abstractNum w:abstractNumId="14">
+  <w:abstractNum w:abstractNumId="17">
+    <w:nsid w:val="55456E9A"/>
+    <w:multiLevelType w:val="hybridMultilevel"/>
+    <w:tmpl w:val="C2C0BC4A"/>
+    <w:lvl w:ilvl="0" w:tplc="2C0A0001">
+      <w:start w:val="1"/>
+      <w:numFmt w:val="bullet"/>
+      <w:lvlText w:val=""/>
+      <w:lvlJc w:val="left"/>
+      <w:pPr>
+        <w:ind w:left="720" w:hanging="360"/>
+      </w:pPr>
+      <w:rPr>
+        <w:rFonts w:ascii="Symbol" w:hAnsi="Symbol" w:hint="default"/>
+      </w:rPr>
+    </w:lvl>
+    <w:lvl w:ilvl="1" w:tplc="2C0A0003" w:tentative="1">
+      <w:start w:val="1"/>
+      <w:numFmt w:val="bullet"/>
+      <w:lvlText w:val="o"/>
+      <w:lvlJc w:val="left"/>
+      <w:pPr>
+        <w:ind w:left="1440" w:hanging="360"/>
+      </w:pPr>
+      <w:rPr>
+        <w:rFonts w:ascii="Courier New" w:hAnsi="Courier New" w:cs="Courier New" w:hint="default"/>
+      </w:rPr>
+    </w:lvl>
+    <w:lvl w:ilvl="2" w:tplc="2C0A0005" w:tentative="1">
+      <w:start w:val="1"/>
+      <w:numFmt w:val="bullet"/>
+      <w:lvlText w:val=""/>
+      <w:lvlJc w:val="left"/>
+      <w:pPr>
+        <w:ind w:left="2160" w:hanging="360"/>
+      </w:pPr>
+      <w:rPr>
+        <w:rFonts w:ascii="Wingdings" w:hAnsi="Wingdings" w:hint="default"/>
+      </w:rPr>
+    </w:lvl>
+    <w:lvl w:ilvl="3" w:tplc="2C0A0001" w:tentative="1">
+      <w:start w:val="1"/>
+      <w:numFmt w:val="bullet"/>
+      <w:lvlText w:val=""/>
+      <w:lvlJc w:val="left"/>
+      <w:pPr>
+        <w:ind w:left="2880" w:hanging="360"/>
+      </w:pPr>
+      <w:rPr>
+        <w:rFonts w:ascii="Symbol" w:hAnsi="Symbol" w:hint="default"/>
+      </w:rPr>
+    </w:lvl>
+    <w:lvl w:ilvl="4" w:tplc="2C0A0003" w:tentative="1">
+      <w:start w:val="1"/>
+      <w:numFmt w:val="bullet"/>
+      <w:lvlText w:val="o"/>
+      <w:lvlJc w:val="left"/>
+      <w:pPr>
+        <w:ind w:left="3600" w:hanging="360"/>
+      </w:pPr>
+      <w:rPr>
+        <w:rFonts w:ascii="Courier New" w:hAnsi="Courier New" w:cs="Courier New" w:hint="default"/>
+      </w:rPr>
+    </w:lvl>
+    <w:lvl w:ilvl="5" w:tplc="2C0A0005" w:tentative="1">
+      <w:start w:val="1"/>
+      <w:numFmt w:val="bullet"/>
+      <w:lvlText w:val=""/>
+      <w:lvlJc w:val="left"/>
+      <w:pPr>
+        <w:ind w:left="4320" w:hanging="360"/>
+      </w:pPr>
+      <w:rPr>
+        <w:rFonts w:ascii="Wingdings" w:hAnsi="Wingdings" w:hint="default"/>
+      </w:rPr>
+    </w:lvl>
+    <w:lvl w:ilvl="6" w:tplc="2C0A0001" w:tentative="1">
+      <w:start w:val="1"/>
+      <w:numFmt w:val="bullet"/>
+      <w:lvlText w:val=""/>
+      <w:lvlJc w:val="left"/>
+      <w:pPr>
+        <w:ind w:left="5040" w:hanging="360"/>
+      </w:pPr>
+      <w:rPr>
+        <w:rFonts w:ascii="Symbol" w:hAnsi="Symbol" w:hint="default"/>
+      </w:rPr>
+    </w:lvl>
+    <w:lvl w:ilvl="7" w:tplc="2C0A0003" w:tentative="1">
+      <w:start w:val="1"/>
+      <w:numFmt w:val="bullet"/>
+      <w:lvlText w:val="o"/>
+      <w:lvlJc w:val="left"/>
+      <w:pPr>
+        <w:ind w:left="5760" w:hanging="360"/>
+      </w:pPr>
+      <w:rPr>
+        <w:rFonts w:ascii="Courier New" w:hAnsi="Courier New" w:cs="Courier New" w:hint="default"/>
+      </w:rPr>
+    </w:lvl>
+    <w:lvl w:ilvl="8" w:tplc="2C0A0005" w:tentative="1">
+      <w:start w:val="1"/>
+      <w:numFmt w:val="bullet"/>
+      <w:lvlText w:val=""/>
+      <w:lvlJc w:val="left"/>
+      <w:pPr>
+        <w:ind w:left="6480" w:hanging="360"/>
+      </w:pPr>
+      <w:rPr>
+        <w:rFonts w:ascii="Wingdings" w:hAnsi="Wingdings" w:hint="default"/>
+      </w:rPr>
+    </w:lvl>
+  </w:abstractNum>
+  <w:abstractNum w:abstractNumId="18">
     <w:nsid w:val="614B5798"/>
     <w:multiLevelType w:val="hybridMultilevel"/>
     <w:tmpl w:val="45149A40"/>
@@ -3553,7 +5398,7 @@
       </w:rPr>
     </w:lvl>
   </w:abstractNum>
-  <w:abstractNum w:abstractNumId="15">
+  <w:abstractNum w:abstractNumId="19">
     <w:nsid w:val="647644E0"/>
     <w:multiLevelType w:val="hybridMultilevel"/>
     <w:tmpl w:val="0E2C3280"/>
@@ -3666,7 +5511,7 @@
       </w:rPr>
     </w:lvl>
   </w:abstractNum>
-  <w:abstractNum w:abstractNumId="16">
+  <w:abstractNum w:abstractNumId="20">
     <w:nsid w:val="67241700"/>
     <w:multiLevelType w:val="hybridMultilevel"/>
     <w:tmpl w:val="24E0E974"/>
@@ -3779,7 +5624,7 @@
       </w:rPr>
     </w:lvl>
   </w:abstractNum>
-  <w:abstractNum w:abstractNumId="17">
+  <w:abstractNum w:abstractNumId="21">
     <w:nsid w:val="673C2EA7"/>
     <w:multiLevelType w:val="hybridMultilevel"/>
     <w:tmpl w:val="DFEAA572"/>
@@ -3892,7 +5737,93 @@
       </w:rPr>
     </w:lvl>
   </w:abstractNum>
-  <w:abstractNum w:abstractNumId="18">
+  <w:abstractNum w:abstractNumId="22">
+    <w:nsid w:val="6A1F6CE4"/>
+    <w:multiLevelType w:val="hybridMultilevel"/>
+    <w:tmpl w:val="60D06B84"/>
+    <w:lvl w:ilvl="0" w:tplc="2C0A000F">
+      <w:start w:val="1"/>
+      <w:numFmt w:val="decimal"/>
+      <w:lvlText w:val="%1."/>
+      <w:lvlJc w:val="left"/>
+      <w:pPr>
+        <w:ind w:left="720" w:hanging="360"/>
+      </w:pPr>
+    </w:lvl>
+    <w:lvl w:ilvl="1" w:tplc="2C0A0019" w:tentative="1">
+      <w:start w:val="1"/>
+      <w:numFmt w:val="lowerLetter"/>
+      <w:lvlText w:val="%2."/>
+      <w:lvlJc w:val="left"/>
+      <w:pPr>
+        <w:ind w:left="1440" w:hanging="360"/>
+      </w:pPr>
+    </w:lvl>
+    <w:lvl w:ilvl="2" w:tplc="2C0A001B" w:tentative="1">
+      <w:start w:val="1"/>
+      <w:numFmt w:val="lowerRoman"/>
+      <w:lvlText w:val="%3."/>
+      <w:lvlJc w:val="right"/>
+      <w:pPr>
+        <w:ind w:left="2160" w:hanging="180"/>
+      </w:pPr>
+    </w:lvl>
+    <w:lvl w:ilvl="3" w:tplc="2C0A000F" w:tentative="1">
+      <w:start w:val="1"/>
+      <w:numFmt w:val="decimal"/>
+      <w:lvlText w:val="%4."/>
+      <w:lvlJc w:val="left"/>
+      <w:pPr>
+        <w:ind w:left="2880" w:hanging="360"/>
+      </w:pPr>
+    </w:lvl>
+    <w:lvl w:ilvl="4" w:tplc="2C0A0019" w:tentative="1">
+      <w:start w:val="1"/>
+      <w:numFmt w:val="lowerLetter"/>
+      <w:lvlText w:val="%5."/>
+      <w:lvlJc w:val="left"/>
+      <w:pPr>
+        <w:ind w:left="3600" w:hanging="360"/>
+      </w:pPr>
+    </w:lvl>
+    <w:lvl w:ilvl="5" w:tplc="2C0A001B" w:tentative="1">
+      <w:start w:val="1"/>
+      <w:numFmt w:val="lowerRoman"/>
+      <w:lvlText w:val="%6."/>
+      <w:lvlJc w:val="right"/>
+      <w:pPr>
+        <w:ind w:left="4320" w:hanging="180"/>
+      </w:pPr>
+    </w:lvl>
+    <w:lvl w:ilvl="6" w:tplc="2C0A000F" w:tentative="1">
+      <w:start w:val="1"/>
+      <w:numFmt w:val="decimal"/>
+      <w:lvlText w:val="%7."/>
+      <w:lvlJc w:val="left"/>
+      <w:pPr>
+        <w:ind w:left="5040" w:hanging="360"/>
+      </w:pPr>
+    </w:lvl>
+    <w:lvl w:ilvl="7" w:tplc="2C0A0019" w:tentative="1">
+      <w:start w:val="1"/>
+      <w:numFmt w:val="lowerLetter"/>
+      <w:lvlText w:val="%8."/>
+      <w:lvlJc w:val="left"/>
+      <w:pPr>
+        <w:ind w:left="5760" w:hanging="360"/>
+      </w:pPr>
+    </w:lvl>
+    <w:lvl w:ilvl="8" w:tplc="2C0A001B" w:tentative="1">
+      <w:start w:val="1"/>
+      <w:numFmt w:val="lowerRoman"/>
+      <w:lvlText w:val="%9."/>
+      <w:lvlJc w:val="right"/>
+      <w:pPr>
+        <w:ind w:left="6480" w:hanging="180"/>
+      </w:pPr>
+    </w:lvl>
+  </w:abstractNum>
+  <w:abstractNum w:abstractNumId="23">
     <w:nsid w:val="6D30273E"/>
     <w:multiLevelType w:val="hybridMultilevel"/>
     <w:tmpl w:val="76F8A7EA"/>
@@ -4005,7 +5936,7 @@
       </w:rPr>
     </w:lvl>
   </w:abstractNum>
-  <w:abstractNum w:abstractNumId="19">
+  <w:abstractNum w:abstractNumId="24">
     <w:nsid w:val="71C42DB3"/>
     <w:multiLevelType w:val="hybridMultilevel"/>
     <w:tmpl w:val="C2502580"/>
@@ -4091,7 +6022,7 @@
       </w:pPr>
     </w:lvl>
   </w:abstractNum>
-  <w:abstractNum w:abstractNumId="20">
+  <w:abstractNum w:abstractNumId="25">
     <w:nsid w:val="793A6F86"/>
     <w:multiLevelType w:val="hybridMultilevel"/>
     <w:tmpl w:val="3620BC62"/>
@@ -4204,7 +6135,7 @@
       </w:rPr>
     </w:lvl>
   </w:abstractNum>
-  <w:abstractNum w:abstractNumId="21">
+  <w:abstractNum w:abstractNumId="26">
     <w:nsid w:val="7B3D170D"/>
     <w:multiLevelType w:val="hybridMultilevel"/>
     <w:tmpl w:val="28B893C4"/>
@@ -4321,67 +6252,82 @@
     <w:abstractNumId w:val="2"/>
   </w:num>
   <w:num w:numId="2">
-    <w:abstractNumId w:val="12"/>
+    <w:abstractNumId w:val="15"/>
   </w:num>
   <w:num w:numId="3">
-    <w:abstractNumId w:val="17"/>
+    <w:abstractNumId w:val="21"/>
   </w:num>
   <w:num w:numId="4">
-    <w:abstractNumId w:val="15"/>
+    <w:abstractNumId w:val="19"/>
   </w:num>
   <w:num w:numId="5">
-    <w:abstractNumId w:val="9"/>
+    <w:abstractNumId w:val="10"/>
   </w:num>
   <w:num w:numId="6">
     <w:abstractNumId w:val="1"/>
   </w:num>
   <w:num w:numId="7">
-    <w:abstractNumId w:val="4"/>
+    <w:abstractNumId w:val="5"/>
   </w:num>
   <w:num w:numId="8">
-    <w:abstractNumId w:val="13"/>
+    <w:abstractNumId w:val="16"/>
   </w:num>
   <w:num w:numId="9">
-    <w:abstractNumId w:val="7"/>
+    <w:abstractNumId w:val="8"/>
   </w:num>
   <w:num w:numId="10">
-    <w:abstractNumId w:val="8"/>
+    <w:abstractNumId w:val="9"/>
   </w:num>
   <w:num w:numId="11">
-    <w:abstractNumId w:val="21"/>
+    <w:abstractNumId w:val="26"/>
   </w:num>
   <w:num w:numId="12">
-    <w:abstractNumId w:val="20"/>
+    <w:abstractNumId w:val="25"/>
   </w:num>
   <w:num w:numId="13">
     <w:abstractNumId w:val="3"/>
   </w:num>
   <w:num w:numId="14">
-    <w:abstractNumId w:val="5"/>
+    <w:abstractNumId w:val="6"/>
   </w:num>
   <w:num w:numId="15">
-    <w:abstractNumId w:val="18"/>
+    <w:abstractNumId w:val="23"/>
   </w:num>
   <w:num w:numId="16">
-    <w:abstractNumId w:val="10"/>
+    <w:abstractNumId w:val="11"/>
   </w:num>
   <w:num w:numId="17">
-    <w:abstractNumId w:val="16"/>
+    <w:abstractNumId w:val="20"/>
   </w:num>
   <w:num w:numId="18">
-    <w:abstractNumId w:val="14"/>
+    <w:abstractNumId w:val="18"/>
   </w:num>
   <w:num w:numId="19">
     <w:abstractNumId w:val="0"/>
   </w:num>
   <w:num w:numId="20">
-    <w:abstractNumId w:val="11"/>
+    <w:abstractNumId w:val="13"/>
   </w:num>
   <w:num w:numId="21">
-    <w:abstractNumId w:val="19"/>
+    <w:abstractNumId w:val="24"/>
   </w:num>
   <w:num w:numId="22">
-    <w:abstractNumId w:val="6"/>
+    <w:abstractNumId w:val="7"/>
+  </w:num>
+  <w:num w:numId="23">
+    <w:abstractNumId w:val="22"/>
+  </w:num>
+  <w:num w:numId="24">
+    <w:abstractNumId w:val="12"/>
+  </w:num>
+  <w:num w:numId="25">
+    <w:abstractNumId w:val="14"/>
+  </w:num>
+  <w:num w:numId="26">
+    <w:abstractNumId w:val="4"/>
+  </w:num>
+  <w:num w:numId="27">
+    <w:abstractNumId w:val="17"/>
   </w:num>
 </w:numbering>
 </file>
@@ -4759,6 +6705,7 @@
   <w:style w:type="character" w:default="1" w:styleId="DefaultParagraphFont">
     <w:name w:val="Default Paragraph Font"/>
     <w:uiPriority w:val="1"/>
+    <w:semiHidden/>
     <w:unhideWhenUsed/>
   </w:style>
   <w:style w:type="table" w:default="1" w:styleId="TableNormal">
@@ -5834,6 +7781,7 @@
   <w:style w:type="character" w:default="1" w:styleId="DefaultParagraphFont">
     <w:name w:val="Default Paragraph Font"/>
     <w:uiPriority w:val="1"/>
+    <w:semiHidden/>
     <w:unhideWhenUsed/>
   </w:style>
   <w:style w:type="table" w:default="1" w:styleId="TableNormal">
@@ -6830,7 +8778,7 @@
 </file>
 
 <file path=customXml/itemProps1.xml><?xml version="1.0" encoding="utf-8"?>
-<ds:datastoreItem xmlns:ds="http://schemas.openxmlformats.org/officeDocument/2006/customXml" ds:itemID="{885A212C-9005-41CB-9E18-79F10303B801}">
+<ds:datastoreItem xmlns:ds="http://schemas.openxmlformats.org/officeDocument/2006/customXml" ds:itemID="{1B0DC28C-B4B9-4008-8460-50212371C08D}">
   <ds:schemaRefs>
     <ds:schemaRef ds:uri="http://schemas.openxmlformats.org/officeDocument/2006/bibliography"/>
   </ds:schemaRefs>
@@ -6838,7 +8786,7 @@
 </file>
 
 <file path=customXml/itemProps2.xml><?xml version="1.0" encoding="utf-8"?>
-<ds:datastoreItem xmlns:ds="http://schemas.openxmlformats.org/officeDocument/2006/customXml" ds:itemID="{7DE7114C-6FEE-477F-A567-B7FFB9C1C24D}">
+<ds:datastoreItem xmlns:ds="http://schemas.openxmlformats.org/officeDocument/2006/customXml" ds:itemID="{AA69C813-49E1-46E2-9619-0FC8AEDACBD2}">
   <ds:schemaRefs>
     <ds:schemaRef ds:uri="http://schemas.openxmlformats.org/officeDocument/2006/bibliography"/>
   </ds:schemaRefs>

</xml_diff>